<commit_message>
added prelab 6b, modified readme
</commit_message>
<xml_diff>
--- a/lab6a/report.docx
+++ b/lab6a/report.docx
@@ -2125,10 +2125,10 @@
           <w:lang w:eastAsia="zh-CN"/>
         </w:rPr>
         <w:drawing>
-          <wp:inline distT="0" distB="0" distL="0" distR="0" wp14:anchorId="2C2139DD" wp14:editId="65AC209B">
-            <wp:extent cx="3709035" cy="2684376"/>
-            <wp:effectExtent l="0" t="0" r="0" b="8255"/>
-            <wp:docPr id="31" name="图片 31" descr="bode.jpg"/>
+          <wp:inline distT="0" distB="0" distL="0" distR="0" wp14:anchorId="44726502" wp14:editId="79D95279">
+            <wp:extent cx="5723255" cy="3149600"/>
+            <wp:effectExtent l="0" t="0" r="0" b="0"/>
+            <wp:docPr id="2" name="图片 2" descr="bode_6a.png"/>
             <wp:cNvGraphicFramePr>
               <a:graphicFrameLocks xmlns:a="http://schemas.openxmlformats.org/drawingml/2006/main" noChangeAspect="1"/>
             </wp:cNvGraphicFramePr>
@@ -2136,7 +2136,7 @@
               <a:graphicData uri="http://schemas.openxmlformats.org/drawingml/2006/picture">
                 <pic:pic xmlns:pic="http://schemas.openxmlformats.org/drawingml/2006/picture">
                   <pic:nvPicPr>
-                    <pic:cNvPr id="0" name="Picture 17" descr="bode.jpg"/>
+                    <pic:cNvPr id="0" name="Picture 1" descr="bode_6a.png"/>
                     <pic:cNvPicPr>
                       <a:picLocks noChangeAspect="1" noChangeArrowheads="1"/>
                     </pic:cNvPicPr>
@@ -2157,7 +2157,7 @@
                   <pic:spPr bwMode="auto">
                     <a:xfrm>
                       <a:off x="0" y="0"/>
-                      <a:ext cx="3711866" cy="2686425"/>
+                      <a:ext cx="5723255" cy="3149600"/>
                     </a:xfrm>
                     <a:prstGeom prst="rect">
                       <a:avLst/>
@@ -2712,6 +2712,14 @@
           <w:lang w:eastAsia="zh-CN"/>
         </w:rPr>
       </w:pPr>
+    </w:p>
+    <w:p>
+      <w:pPr>
+        <w:rPr>
+          <w:rFonts w:ascii="STFangsong" w:eastAsia="STFangsong" w:hAnsi="STFangsong"/>
+          <w:lang w:eastAsia="zh-CN"/>
+        </w:rPr>
+      </w:pPr>
       <w:r>
         <w:rPr>
           <w:rFonts w:ascii="STFangsong" w:eastAsia="STFangsong" w:hAnsi="STFangsong"/>
@@ -2768,159 +2776,80 @@
         </w:rPr>
         <w:t xml:space="preserve"> for phase the</w:t>
       </w:r>
+      <w:r>
+        <w:rPr>
+          <w:rFonts w:ascii="STFangsong" w:eastAsia="STFangsong" w:hAnsi="STFangsong"/>
+          <w:lang w:eastAsia="zh-CN"/>
+        </w:rPr>
+        <w:t xml:space="preserve"> general trend is the same</w:t>
+      </w:r>
+      <w:r>
+        <w:rPr>
+          <w:rFonts w:ascii="STFangsong" w:eastAsia="STFangsong" w:hAnsi="STFangsong"/>
+          <w:lang w:eastAsia="zh-CN"/>
+        </w:rPr>
+        <w:t>.</w:t>
+      </w:r>
+      <w:r>
+        <w:rPr>
+          <w:rFonts w:ascii="STFangsong" w:eastAsia="STFangsong" w:hAnsi="STFangsong"/>
+          <w:lang w:eastAsia="zh-CN"/>
+        </w:rPr>
+        <w:t xml:space="preserve"> This is because the cart is not behaving exactly according to the model.</w:t>
+      </w:r>
+      <w:r>
+        <w:rPr>
+          <w:rFonts w:ascii="STFangsong" w:eastAsia="STFangsong" w:hAnsi="STFangsong"/>
+          <w:lang w:eastAsia="zh-CN"/>
+        </w:rPr>
+        <w:t xml:space="preserve"> Friction and other </w:t>
+      </w:r>
+      <w:r>
+        <w:rPr>
+          <w:rFonts w:ascii="STFangsong" w:eastAsia="STFangsong" w:hAnsi="STFangsong"/>
+          <w:lang w:eastAsia="zh-CN"/>
+        </w:rPr>
+        <w:t>fa</w:t>
+      </w:r>
+      <w:r>
+        <w:rPr>
+          <w:rFonts w:ascii="STFangsong" w:eastAsia="STFangsong" w:hAnsi="STFangsong"/>
+          <w:lang w:eastAsia="zh-CN"/>
+        </w:rPr>
+        <w:t>c</w:t>
+      </w:r>
+      <w:r>
+        <w:rPr>
+          <w:rFonts w:ascii="STFangsong" w:eastAsia="STFangsong" w:hAnsi="STFangsong"/>
+          <w:lang w:eastAsia="zh-CN"/>
+        </w:rPr>
+        <w:t xml:space="preserve">tors are inducing </w:t>
+      </w:r>
+      <w:r>
+        <w:rPr>
+          <w:rFonts w:ascii="STFangsong" w:eastAsia="STFangsong" w:hAnsi="STFangsong"/>
+          <w:lang w:eastAsia="zh-CN"/>
+        </w:rPr>
+        <w:t>deviations that are significant.</w:t>
+      </w:r>
+    </w:p>
+    <w:p>
+      <w:pPr>
+        <w:rPr>
+          <w:rFonts w:ascii="STFangsong" w:eastAsia="STFangsong" w:hAnsi="STFangsong"/>
+          <w:lang w:eastAsia="zh-CN"/>
+        </w:rPr>
+      </w:pPr>
+    </w:p>
+    <w:p>
+      <w:pPr>
+        <w:rPr>
+          <w:rFonts w:ascii="STFangsong" w:eastAsia="STFangsong" w:hAnsi="STFangsong"/>
+          <w:lang w:eastAsia="zh-CN"/>
+        </w:rPr>
+      </w:pPr>
       <w:bookmarkStart w:id="0" w:name="_GoBack"/>
       <w:bookmarkEnd w:id="0"/>
-      <w:r>
-        <w:rPr>
-          <w:rFonts w:ascii="STFangsong" w:eastAsia="STFangsong" w:hAnsi="STFangsong"/>
-          <w:lang w:eastAsia="zh-CN"/>
-        </w:rPr>
-        <w:t xml:space="preserve"> general trend is the same</w:t>
-      </w:r>
-      <w:r>
-        <w:rPr>
-          <w:rFonts w:ascii="STFangsong" w:eastAsia="STFangsong" w:hAnsi="STFangsong"/>
-          <w:lang w:eastAsia="zh-CN"/>
-        </w:rPr>
-        <w:t>.</w:t>
-      </w:r>
-      <w:r>
-        <w:rPr>
-          <w:rFonts w:ascii="STFangsong" w:eastAsia="STFangsong" w:hAnsi="STFangsong"/>
-          <w:lang w:eastAsia="zh-CN"/>
-        </w:rPr>
-        <w:t xml:space="preserve"> This is because the cart is not behaving exactly according to the model.</w:t>
-      </w:r>
-      <w:r>
-        <w:rPr>
-          <w:rFonts w:ascii="STFangsong" w:eastAsia="STFangsong" w:hAnsi="STFangsong"/>
-          <w:lang w:eastAsia="zh-CN"/>
-        </w:rPr>
-        <w:t xml:space="preserve"> Friction and other </w:t>
-      </w:r>
-      <w:r>
-        <w:rPr>
-          <w:rFonts w:ascii="STFangsong" w:eastAsia="STFangsong" w:hAnsi="STFangsong"/>
-          <w:lang w:eastAsia="zh-CN"/>
-        </w:rPr>
-        <w:t>fa</w:t>
-      </w:r>
-      <w:r>
-        <w:rPr>
-          <w:rFonts w:ascii="STFangsong" w:eastAsia="STFangsong" w:hAnsi="STFangsong"/>
-          <w:lang w:eastAsia="zh-CN"/>
-        </w:rPr>
-        <w:t>c</w:t>
-      </w:r>
-      <w:r>
-        <w:rPr>
-          <w:rFonts w:ascii="STFangsong" w:eastAsia="STFangsong" w:hAnsi="STFangsong"/>
-          <w:lang w:eastAsia="zh-CN"/>
-        </w:rPr>
-        <w:t xml:space="preserve">tors are inducing </w:t>
-      </w:r>
-      <w:r>
-        <w:rPr>
-          <w:rFonts w:ascii="STFangsong" w:eastAsia="STFangsong" w:hAnsi="STFangsong"/>
-          <w:lang w:eastAsia="zh-CN"/>
-        </w:rPr>
-        <w:t>deviations that are significant.</w:t>
-      </w:r>
-    </w:p>
-    <w:p>
-      <w:pPr>
-        <w:rPr>
-          <w:rFonts w:ascii="STFangsong" w:eastAsia="STFangsong" w:hAnsi="STFangsong"/>
-          <w:lang w:eastAsia="zh-CN"/>
-        </w:rPr>
-      </w:pPr>
-      <w:r>
-        <w:rPr>
-          <w:rFonts w:ascii="STFangsong" w:eastAsia="STFangsong" w:hAnsi="STFangsong"/>
-          <w:lang w:eastAsia="zh-CN"/>
-        </w:rPr>
-        <w:t>W=1: 0, 0;</w:t>
-      </w:r>
-    </w:p>
-    <w:p>
-      <w:pPr>
-        <w:rPr>
-          <w:rFonts w:ascii="STFangsong" w:eastAsia="STFangsong" w:hAnsi="STFangsong"/>
-          <w:lang w:eastAsia="zh-CN"/>
-        </w:rPr>
-      </w:pPr>
-      <w:r>
-        <w:rPr>
-          <w:rFonts w:ascii="STFangsong" w:eastAsia="STFangsong" w:hAnsi="STFangsong"/>
-          <w:lang w:eastAsia="zh-CN"/>
-        </w:rPr>
-        <w:t xml:space="preserve">W=2: </w:t>
-      </w:r>
-      <w:r>
-        <w:rPr>
-          <w:rFonts w:ascii="STFangsong" w:eastAsia="STFangsong" w:hAnsi="STFangsong"/>
-          <w:lang w:eastAsia="zh-CN"/>
-        </w:rPr>
-        <w:t xml:space="preserve">0.3010, </w:t>
-      </w:r>
-      <w:r>
-        <w:rPr>
-          <w:rFonts w:ascii="STFangsong" w:eastAsia="STFangsong" w:hAnsi="STFangsong"/>
-          <w:lang w:eastAsia="zh-CN"/>
-        </w:rPr>
-        <w:t>0.00256;</w:t>
-      </w:r>
-    </w:p>
-    <w:p>
-      <w:pPr>
-        <w:rPr>
-          <w:rFonts w:ascii="STFangsong" w:eastAsia="STFangsong" w:hAnsi="STFangsong"/>
-          <w:lang w:eastAsia="zh-CN"/>
-        </w:rPr>
-      </w:pPr>
-      <w:r>
-        <w:rPr>
-          <w:rFonts w:ascii="STFangsong" w:eastAsia="STFangsong" w:hAnsi="STFangsong"/>
-          <w:lang w:eastAsia="zh-CN"/>
-        </w:rPr>
-        <w:t>W=5: 0.6989,</w:t>
-      </w:r>
-      <w:r>
-        <w:rPr>
-          <w:rFonts w:ascii="STFangsong" w:eastAsia="STFangsong" w:hAnsi="STFangsong"/>
-          <w:lang w:eastAsia="zh-CN"/>
-        </w:rPr>
-        <w:t xml:space="preserve"> </w:t>
-      </w:r>
-      <w:r>
-        <w:rPr>
-          <w:rFonts w:ascii="STFangsong" w:eastAsia="STFangsong" w:hAnsi="STFangsong"/>
-          <w:lang w:eastAsia="zh-CN"/>
-        </w:rPr>
-        <w:t>-0.0296</w:t>
-      </w:r>
-      <w:r>
-        <w:rPr>
-          <w:rFonts w:ascii="STFangsong" w:eastAsia="STFangsong" w:hAnsi="STFangsong"/>
-          <w:lang w:eastAsia="zh-CN"/>
-        </w:rPr>
-        <w:t>.</w:t>
-      </w:r>
-    </w:p>
-    <w:p>
-      <w:pPr>
-        <w:rPr>
-          <w:rFonts w:ascii="STFangsong" w:eastAsia="STFangsong" w:hAnsi="STFangsong"/>
-          <w:lang w:eastAsia="zh-CN"/>
-        </w:rPr>
-      </w:pPr>
-      <w:r>
-        <w:rPr>
-          <w:rFonts w:ascii="STFangsong" w:eastAsia="STFangsong" w:hAnsi="STFangsong" w:hint="eastAsia"/>
-          <w:lang w:eastAsia="zh-CN"/>
-        </w:rPr>
-        <w:t xml:space="preserve"> </w:t>
-      </w:r>
       <w:r>
         <w:rPr>
           <w:rFonts w:ascii="STFangsong" w:eastAsia="STFangsong" w:hAnsi="STFangsong" w:hint="eastAsia"/>
@@ -3362,21 +3291,14 @@
           <w:rFonts w:ascii="STFangsong" w:eastAsia="STFangsong" w:hAnsi="STFangsong"/>
           <w:lang w:eastAsia="zh-CN"/>
         </w:rPr>
-        <w:t xml:space="preserve">Especially for the pendulum, the velocity is oscillating very fast. This indicates that our system is not </w:t>
-      </w:r>
-      <w:r>
-        <w:rPr>
-          <w:rFonts w:ascii="STFangsong" w:eastAsia="STFangsong" w:hAnsi="STFangsong"/>
-          <w:lang w:eastAsia="zh-CN"/>
-        </w:rPr>
-        <w:t xml:space="preserve">robust and </w:t>
-      </w:r>
-      <w:r>
-        <w:rPr>
-          <w:rFonts w:ascii="STFangsong" w:eastAsia="STFangsong" w:hAnsi="STFangsong"/>
-          <w:lang w:eastAsia="zh-CN"/>
-        </w:rPr>
-        <w:t>steady enough.</w:t>
+        <w:t xml:space="preserve">Especially for the pendulum, the velocity is oscillating very fast. This indicates that </w:t>
+      </w:r>
+      <w:r>
+        <w:rPr>
+          <w:rFonts w:ascii="STFangsong" w:eastAsia="STFangsong" w:hAnsi="STFangsong"/>
+          <w:lang w:eastAsia="zh-CN"/>
+        </w:rPr>
+        <w:t>our method which estimates the state using derivative is not accurate.</w:t>
       </w:r>
     </w:p>
     <w:sectPr>

</xml_diff>